<commit_message>
Update group u datastructure assignment.docx
</commit_message>
<xml_diff>
--- a/group u datastructure assignment.docx
+++ b/group u datastructure assignment.docx
@@ -790,15 +790,27 @@
           <w:szCs w:val="28"/>
           <w:lang w:val="en-US"/>
         </w:rPr>
-        <w:t>https://github.com/OKEDI820/Data-Structure-Assignment-Group-U</w:t>
-      </w:r>
-      <w:r>
-        <w:rPr>
+        <w:t>https://github.com</w:t>
+      </w:r>
+      <w:bookmarkStart w:id="0" w:name="_GoBack"/>
+      <w:bookmarkEnd w:id="0"/>
+      <w:r>
+        <w:rPr>
+          <w:rStyle w:val="13"/>
           <w:rFonts w:hint="default" w:ascii="Times New Roman" w:hAnsi="Times New Roman"/>
           <w:sz w:val="28"/>
           <w:szCs w:val="28"/>
           <w:lang w:val="en-US"/>
         </w:rPr>
+        <w:t>/OKEDI820/Data-Structure-Assignment-Group-U</w:t>
+      </w:r>
+      <w:r>
+        <w:rPr>
+          <w:rFonts w:hint="default" w:ascii="Times New Roman" w:hAnsi="Times New Roman"/>
+          <w:sz w:val="28"/>
+          <w:szCs w:val="28"/>
+          <w:lang w:val="en-US"/>
+        </w:rPr>
         <w:fldChar w:fldCharType="end"/>
       </w:r>
     </w:p>
@@ -823,7 +835,7 @@
     </w:p>
     <w:p>
       <w:pPr>
-        <w:pStyle w:val="29"/>
+        <w:pStyle w:val="30"/>
         <w:numPr>
           <w:ilvl w:val="0"/>
           <w:numId w:val="1"/>
@@ -845,7 +857,7 @@
     </w:p>
     <w:p>
       <w:pPr>
-        <w:pStyle w:val="29"/>
+        <w:pStyle w:val="30"/>
         <w:rPr>
           <w:rFonts w:ascii="Times New Roman" w:hAnsi="Times New Roman" w:cs="Times New Roman"/>
           <w:sz w:val="28"/>
@@ -863,7 +875,7 @@
     </w:p>
     <w:p>
       <w:pPr>
-        <w:pStyle w:val="29"/>
+        <w:pStyle w:val="30"/>
         <w:rPr>
           <w:rFonts w:ascii="Times New Roman" w:hAnsi="Times New Roman" w:cs="Times New Roman"/>
           <w:sz w:val="28"/>
@@ -881,7 +893,7 @@
     </w:p>
     <w:p>
       <w:pPr>
-        <w:pStyle w:val="29"/>
+        <w:pStyle w:val="30"/>
         <w:rPr>
           <w:rFonts w:ascii="Times New Roman" w:hAnsi="Times New Roman" w:cs="Times New Roman"/>
           <w:sz w:val="28"/>
@@ -899,7 +911,7 @@
     </w:p>
     <w:p>
       <w:pPr>
-        <w:pStyle w:val="29"/>
+        <w:pStyle w:val="30"/>
         <w:rPr>
           <w:rFonts w:ascii="Times New Roman" w:hAnsi="Times New Roman" w:cs="Times New Roman"/>
           <w:sz w:val="28"/>
@@ -917,7 +929,7 @@
     </w:p>
     <w:p>
       <w:pPr>
-        <w:pStyle w:val="29"/>
+        <w:pStyle w:val="30"/>
         <w:rPr>
           <w:rFonts w:ascii="Times New Roman" w:hAnsi="Times New Roman" w:cs="Times New Roman"/>
           <w:sz w:val="28"/>
@@ -935,7 +947,7 @@
     </w:p>
     <w:p>
       <w:pPr>
-        <w:pStyle w:val="29"/>
+        <w:pStyle w:val="30"/>
         <w:rPr>
           <w:rFonts w:ascii="Times New Roman" w:hAnsi="Times New Roman" w:cs="Times New Roman"/>
           <w:sz w:val="28"/>
@@ -953,7 +965,7 @@
     </w:p>
     <w:p>
       <w:pPr>
-        <w:pStyle w:val="29"/>
+        <w:pStyle w:val="30"/>
         <w:rPr>
           <w:rFonts w:ascii="Times New Roman" w:hAnsi="Times New Roman" w:cs="Times New Roman"/>
           <w:sz w:val="28"/>
@@ -971,7 +983,7 @@
     </w:p>
     <w:p>
       <w:pPr>
-        <w:pStyle w:val="29"/>
+        <w:pStyle w:val="30"/>
         <w:rPr>
           <w:rFonts w:ascii="Times New Roman" w:hAnsi="Times New Roman" w:cs="Times New Roman"/>
           <w:sz w:val="28"/>
@@ -989,7 +1001,7 @@
     </w:p>
     <w:p>
       <w:pPr>
-        <w:pStyle w:val="29"/>
+        <w:pStyle w:val="30"/>
         <w:rPr>
           <w:rFonts w:ascii="Times New Roman" w:hAnsi="Times New Roman" w:cs="Times New Roman"/>
           <w:sz w:val="28"/>
@@ -1007,7 +1019,7 @@
     </w:p>
     <w:p>
       <w:pPr>
-        <w:pStyle w:val="29"/>
+        <w:pStyle w:val="30"/>
         <w:rPr>
           <w:rFonts w:ascii="Times New Roman" w:hAnsi="Times New Roman" w:cs="Times New Roman"/>
           <w:sz w:val="28"/>
@@ -1025,7 +1037,7 @@
     </w:p>
     <w:p>
       <w:pPr>
-        <w:pStyle w:val="29"/>
+        <w:pStyle w:val="30"/>
         <w:rPr>
           <w:rFonts w:ascii="Times New Roman" w:hAnsi="Times New Roman" w:cs="Times New Roman"/>
           <w:sz w:val="28"/>
@@ -1043,7 +1055,7 @@
     </w:p>
     <w:p>
       <w:pPr>
-        <w:pStyle w:val="29"/>
+        <w:pStyle w:val="30"/>
         <w:rPr>
           <w:rFonts w:ascii="Times New Roman" w:hAnsi="Times New Roman" w:cs="Times New Roman"/>
           <w:sz w:val="28"/>
@@ -1061,7 +1073,7 @@
     </w:p>
     <w:p>
       <w:pPr>
-        <w:pStyle w:val="29"/>
+        <w:pStyle w:val="30"/>
         <w:rPr>
           <w:rFonts w:ascii="Times New Roman" w:hAnsi="Times New Roman" w:cs="Times New Roman"/>
           <w:sz w:val="28"/>
@@ -1079,17 +1091,17 @@
     </w:p>
     <w:p>
       <w:pPr>
-        <w:pStyle w:val="29"/>
-        <w:rPr>
-          <w:rFonts w:ascii="Times New Roman" w:hAnsi="Times New Roman" w:cs="Times New Roman"/>
-          <w:sz w:val="28"/>
-          <w:szCs w:val="28"/>
-        </w:rPr>
-      </w:pPr>
-    </w:p>
-    <w:p>
-      <w:pPr>
-        <w:pStyle w:val="29"/>
+        <w:pStyle w:val="30"/>
+        <w:rPr>
+          <w:rFonts w:ascii="Times New Roman" w:hAnsi="Times New Roman" w:cs="Times New Roman"/>
+          <w:sz w:val="28"/>
+          <w:szCs w:val="28"/>
+        </w:rPr>
+      </w:pPr>
+    </w:p>
+    <w:p>
+      <w:pPr>
+        <w:pStyle w:val="30"/>
         <w:rPr>
           <w:rFonts w:ascii="Times New Roman" w:hAnsi="Times New Roman" w:cs="Times New Roman"/>
           <w:sz w:val="28"/>
@@ -1107,17 +1119,17 @@
     </w:p>
     <w:p>
       <w:pPr>
-        <w:pStyle w:val="29"/>
-        <w:rPr>
-          <w:rFonts w:ascii="Times New Roman" w:hAnsi="Times New Roman" w:cs="Times New Roman"/>
-          <w:sz w:val="28"/>
-          <w:szCs w:val="28"/>
-        </w:rPr>
-      </w:pPr>
-    </w:p>
-    <w:p>
-      <w:pPr>
-        <w:pStyle w:val="29"/>
+        <w:pStyle w:val="30"/>
+        <w:rPr>
+          <w:rFonts w:ascii="Times New Roman" w:hAnsi="Times New Roman" w:cs="Times New Roman"/>
+          <w:sz w:val="28"/>
+          <w:szCs w:val="28"/>
+        </w:rPr>
+      </w:pPr>
+    </w:p>
+    <w:p>
+      <w:pPr>
+        <w:pStyle w:val="30"/>
         <w:rPr>
           <w:rFonts w:ascii="Times New Roman" w:hAnsi="Times New Roman" w:cs="Times New Roman"/>
           <w:sz w:val="28"/>
@@ -1135,7 +1147,7 @@
     </w:p>
     <w:p>
       <w:pPr>
-        <w:pStyle w:val="29"/>
+        <w:pStyle w:val="30"/>
         <w:rPr>
           <w:rFonts w:ascii="Times New Roman" w:hAnsi="Times New Roman" w:cs="Times New Roman"/>
           <w:sz w:val="28"/>
@@ -1388,7 +1400,7 @@
     </w:p>
     <w:p>
       <w:pPr>
-        <w:pStyle w:val="29"/>
+        <w:pStyle w:val="30"/>
         <w:ind w:left="0" w:leftChars="0" w:firstLine="0" w:firstLineChars="0"/>
         <w:rPr>
           <w:rFonts w:ascii="Times New Roman" w:hAnsi="Times New Roman" w:cs="Times New Roman"/>
@@ -1431,17 +1443,17 @@
     </w:p>
     <w:p>
       <w:pPr>
-        <w:pStyle w:val="29"/>
-        <w:rPr>
-          <w:rFonts w:ascii="Times New Roman" w:hAnsi="Times New Roman" w:cs="Times New Roman"/>
-          <w:sz w:val="28"/>
-          <w:szCs w:val="28"/>
-        </w:rPr>
-      </w:pPr>
-    </w:p>
-    <w:p>
-      <w:pPr>
-        <w:pStyle w:val="29"/>
+        <w:pStyle w:val="30"/>
+        <w:rPr>
+          <w:rFonts w:ascii="Times New Roman" w:hAnsi="Times New Roman" w:cs="Times New Roman"/>
+          <w:sz w:val="28"/>
+          <w:szCs w:val="28"/>
+        </w:rPr>
+      </w:pPr>
+    </w:p>
+    <w:p>
+      <w:pPr>
+        <w:pStyle w:val="30"/>
         <w:rPr>
           <w:rFonts w:ascii="Times New Roman" w:hAnsi="Times New Roman" w:cs="Times New Roman"/>
           <w:sz w:val="28"/>
@@ -1459,7 +1471,7 @@
     </w:p>
     <w:p>
       <w:pPr>
-        <w:pStyle w:val="29"/>
+        <w:pStyle w:val="30"/>
         <w:rPr>
           <w:rFonts w:ascii="Times New Roman" w:hAnsi="Times New Roman" w:cs="Times New Roman"/>
           <w:sz w:val="28"/>
@@ -1477,7 +1489,7 @@
     </w:p>
     <w:p>
       <w:pPr>
-        <w:pStyle w:val="29"/>
+        <w:pStyle w:val="30"/>
         <w:rPr>
           <w:rFonts w:ascii="Times New Roman" w:hAnsi="Times New Roman" w:cs="Times New Roman"/>
           <w:sz w:val="28"/>
@@ -1513,7 +1525,7 @@
     </w:p>
     <w:p>
       <w:pPr>
-        <w:pStyle w:val="29"/>
+        <w:pStyle w:val="30"/>
         <w:rPr>
           <w:rFonts w:ascii="Times New Roman" w:hAnsi="Times New Roman" w:cs="Times New Roman"/>
           <w:sz w:val="28"/>
@@ -1549,7 +1561,7 @@
     </w:p>
     <w:p>
       <w:pPr>
-        <w:pStyle w:val="29"/>
+        <w:pStyle w:val="30"/>
         <w:rPr>
           <w:rFonts w:ascii="Times New Roman" w:hAnsi="Times New Roman" w:cs="Times New Roman"/>
           <w:sz w:val="28"/>
@@ -1585,7 +1597,7 @@
     </w:p>
     <w:p>
       <w:pPr>
-        <w:pStyle w:val="29"/>
+        <w:pStyle w:val="30"/>
         <w:rPr>
           <w:rFonts w:ascii="Times New Roman" w:hAnsi="Times New Roman" w:cs="Times New Roman"/>
           <w:sz w:val="28"/>
@@ -1621,7 +1633,7 @@
     </w:p>
     <w:p>
       <w:pPr>
-        <w:pStyle w:val="29"/>
+        <w:pStyle w:val="30"/>
         <w:rPr>
           <w:rFonts w:ascii="Times New Roman" w:hAnsi="Times New Roman" w:cs="Times New Roman"/>
           <w:sz w:val="28"/>
@@ -1657,7 +1669,7 @@
     </w:p>
     <w:p>
       <w:pPr>
-        <w:pStyle w:val="29"/>
+        <w:pStyle w:val="30"/>
         <w:jc w:val="center"/>
         <w:rPr>
           <w:rFonts w:ascii="Times New Roman" w:hAnsi="Times New Roman" w:cs="Times New Roman"/>
@@ -1682,7 +1694,7 @@
     </w:p>
     <w:p>
       <w:pPr>
-        <w:pStyle w:val="29"/>
+        <w:pStyle w:val="30"/>
         <w:rPr>
           <w:rFonts w:ascii="Times New Roman" w:hAnsi="Times New Roman" w:cs="Times New Roman"/>
           <w:b/>
@@ -1704,7 +1716,7 @@
     </w:p>
     <w:p>
       <w:pPr>
-        <w:pStyle w:val="29"/>
+        <w:pStyle w:val="30"/>
         <w:rPr>
           <w:rFonts w:ascii="Times New Roman" w:hAnsi="Times New Roman" w:cs="Times New Roman"/>
           <w:sz w:val="28"/>
@@ -1722,17 +1734,17 @@
     </w:p>
     <w:p>
       <w:pPr>
-        <w:pStyle w:val="29"/>
-        <w:rPr>
-          <w:rFonts w:ascii="Times New Roman" w:hAnsi="Times New Roman" w:cs="Times New Roman"/>
-          <w:sz w:val="28"/>
-          <w:szCs w:val="28"/>
-        </w:rPr>
-      </w:pPr>
-    </w:p>
-    <w:p>
-      <w:pPr>
-        <w:pStyle w:val="29"/>
+        <w:pStyle w:val="30"/>
+        <w:rPr>
+          <w:rFonts w:ascii="Times New Roman" w:hAnsi="Times New Roman" w:cs="Times New Roman"/>
+          <w:sz w:val="28"/>
+          <w:szCs w:val="28"/>
+        </w:rPr>
+      </w:pPr>
+    </w:p>
+    <w:p>
+      <w:pPr>
+        <w:pStyle w:val="30"/>
         <w:rPr>
           <w:rFonts w:ascii="Times New Roman" w:hAnsi="Times New Roman" w:cs="Times New Roman"/>
           <w:sz w:val="28"/>
@@ -1767,17 +1779,17 @@
     </w:p>
     <w:p>
       <w:pPr>
-        <w:pStyle w:val="29"/>
-        <w:rPr>
-          <w:rFonts w:ascii="Times New Roman" w:hAnsi="Times New Roman" w:cs="Times New Roman"/>
-          <w:sz w:val="28"/>
-          <w:szCs w:val="28"/>
-        </w:rPr>
-      </w:pPr>
-    </w:p>
-    <w:p>
-      <w:pPr>
-        <w:pStyle w:val="29"/>
+        <w:pStyle w:val="30"/>
+        <w:rPr>
+          <w:rFonts w:ascii="Times New Roman" w:hAnsi="Times New Roman" w:cs="Times New Roman"/>
+          <w:sz w:val="28"/>
+          <w:szCs w:val="28"/>
+        </w:rPr>
+      </w:pPr>
+    </w:p>
+    <w:p>
+      <w:pPr>
+        <w:pStyle w:val="30"/>
         <w:rPr>
           <w:rFonts w:ascii="Times New Roman" w:hAnsi="Times New Roman" w:cs="Times New Roman"/>
           <w:b/>
@@ -1816,7 +1828,7 @@
     </w:p>
     <w:p>
       <w:pPr>
-        <w:pStyle w:val="29"/>
+        <w:pStyle w:val="30"/>
         <w:rPr>
           <w:rFonts w:ascii="Times New Roman" w:hAnsi="Times New Roman" w:cs="Times New Roman"/>
           <w:sz w:val="28"/>
@@ -1851,7 +1863,7 @@
     </w:p>
     <w:p>
       <w:pPr>
-        <w:pStyle w:val="29"/>
+        <w:pStyle w:val="30"/>
         <w:rPr>
           <w:rFonts w:ascii="Times New Roman" w:hAnsi="Times New Roman" w:cs="Times New Roman"/>
           <w:sz w:val="28"/>
@@ -1869,7 +1881,7 @@
     </w:p>
     <w:p>
       <w:pPr>
-        <w:pStyle w:val="29"/>
+        <w:pStyle w:val="30"/>
         <w:rPr>
           <w:rFonts w:ascii="Times New Roman" w:hAnsi="Times New Roman" w:cs="Times New Roman"/>
           <w:b/>
@@ -1882,17 +1894,17 @@
     </w:p>
     <w:p>
       <w:pPr>
-        <w:pStyle w:val="29"/>
-        <w:rPr>
-          <w:rFonts w:ascii="Times New Roman" w:hAnsi="Times New Roman" w:cs="Times New Roman"/>
-          <w:sz w:val="28"/>
-          <w:szCs w:val="28"/>
-        </w:rPr>
-      </w:pPr>
-    </w:p>
-    <w:p>
-      <w:pPr>
-        <w:pStyle w:val="29"/>
+        <w:pStyle w:val="30"/>
+        <w:rPr>
+          <w:rFonts w:ascii="Times New Roman" w:hAnsi="Times New Roman" w:cs="Times New Roman"/>
+          <w:sz w:val="28"/>
+          <w:szCs w:val="28"/>
+        </w:rPr>
+      </w:pPr>
+    </w:p>
+    <w:p>
+      <w:pPr>
+        <w:pStyle w:val="30"/>
         <w:jc w:val="center"/>
         <w:rPr>
           <w:rFonts w:ascii="Times New Roman" w:hAnsi="Times New Roman" w:cs="Times New Roman"/>
@@ -1915,17 +1927,17 @@
     </w:p>
     <w:p>
       <w:pPr>
-        <w:pStyle w:val="29"/>
-        <w:rPr>
-          <w:rFonts w:ascii="Times New Roman" w:hAnsi="Times New Roman" w:cs="Times New Roman"/>
-          <w:sz w:val="28"/>
-          <w:szCs w:val="28"/>
-        </w:rPr>
-      </w:pPr>
-    </w:p>
-    <w:p>
-      <w:pPr>
-        <w:pStyle w:val="29"/>
+        <w:pStyle w:val="30"/>
+        <w:rPr>
+          <w:rFonts w:ascii="Times New Roman" w:hAnsi="Times New Roman" w:cs="Times New Roman"/>
+          <w:sz w:val="28"/>
+          <w:szCs w:val="28"/>
+        </w:rPr>
+      </w:pPr>
+    </w:p>
+    <w:p>
+      <w:pPr>
+        <w:pStyle w:val="30"/>
         <w:numPr>
           <w:ilvl w:val="0"/>
           <w:numId w:val="2"/>
@@ -1947,17 +1959,17 @@
     </w:p>
     <w:p>
       <w:pPr>
-        <w:pStyle w:val="29"/>
-        <w:rPr>
-          <w:rFonts w:ascii="Times New Roman" w:hAnsi="Times New Roman" w:cs="Times New Roman"/>
-          <w:sz w:val="28"/>
-          <w:szCs w:val="28"/>
-        </w:rPr>
-      </w:pPr>
-    </w:p>
-    <w:p>
-      <w:pPr>
-        <w:pStyle w:val="29"/>
+        <w:pStyle w:val="30"/>
+        <w:rPr>
+          <w:rFonts w:ascii="Times New Roman" w:hAnsi="Times New Roman" w:cs="Times New Roman"/>
+          <w:sz w:val="28"/>
+          <w:szCs w:val="28"/>
+        </w:rPr>
+      </w:pPr>
+    </w:p>
+    <w:p>
+      <w:pPr>
+        <w:pStyle w:val="30"/>
         <w:numPr>
           <w:ilvl w:val="0"/>
           <w:numId w:val="2"/>
@@ -1979,17 +1991,17 @@
     </w:p>
     <w:p>
       <w:pPr>
-        <w:pStyle w:val="29"/>
-        <w:rPr>
-          <w:rFonts w:ascii="Times New Roman" w:hAnsi="Times New Roman" w:cs="Times New Roman"/>
-          <w:sz w:val="28"/>
-          <w:szCs w:val="28"/>
-        </w:rPr>
-      </w:pPr>
-    </w:p>
-    <w:p>
-      <w:pPr>
-        <w:pStyle w:val="29"/>
+        <w:pStyle w:val="30"/>
+        <w:rPr>
+          <w:rFonts w:ascii="Times New Roman" w:hAnsi="Times New Roman" w:cs="Times New Roman"/>
+          <w:sz w:val="28"/>
+          <w:szCs w:val="28"/>
+        </w:rPr>
+      </w:pPr>
+    </w:p>
+    <w:p>
+      <w:pPr>
+        <w:pStyle w:val="30"/>
         <w:numPr>
           <w:ilvl w:val="0"/>
           <w:numId w:val="2"/>
@@ -2011,17 +2023,17 @@
     </w:p>
     <w:p>
       <w:pPr>
-        <w:pStyle w:val="29"/>
-        <w:rPr>
-          <w:rFonts w:ascii="Times New Roman" w:hAnsi="Times New Roman" w:cs="Times New Roman"/>
-          <w:sz w:val="28"/>
-          <w:szCs w:val="28"/>
-        </w:rPr>
-      </w:pPr>
-    </w:p>
-    <w:p>
-      <w:pPr>
-        <w:pStyle w:val="29"/>
+        <w:pStyle w:val="30"/>
+        <w:rPr>
+          <w:rFonts w:ascii="Times New Roman" w:hAnsi="Times New Roman" w:cs="Times New Roman"/>
+          <w:sz w:val="28"/>
+          <w:szCs w:val="28"/>
+        </w:rPr>
+      </w:pPr>
+    </w:p>
+    <w:p>
+      <w:pPr>
+        <w:pStyle w:val="30"/>
         <w:numPr>
           <w:ilvl w:val="0"/>
           <w:numId w:val="2"/>
@@ -2043,7 +2055,7 @@
     </w:p>
     <w:p>
       <w:pPr>
-        <w:pStyle w:val="29"/>
+        <w:pStyle w:val="30"/>
         <w:jc w:val="center"/>
         <w:rPr>
           <w:rFonts w:ascii="Times New Roman" w:hAnsi="Times New Roman" w:cs="Times New Roman"/>
@@ -2066,7 +2078,7 @@
     </w:p>
     <w:p>
       <w:pPr>
-        <w:pStyle w:val="29"/>
+        <w:pStyle w:val="30"/>
         <w:spacing w:line="240" w:lineRule="auto"/>
         <w:rPr>
           <w:rFonts w:ascii="Times New Roman" w:hAnsi="Times New Roman" w:cs="Times New Roman"/>
@@ -2089,7 +2101,7 @@
     </w:p>
     <w:p>
       <w:pPr>
-        <w:pStyle w:val="29"/>
+        <w:pStyle w:val="30"/>
         <w:numPr>
           <w:ilvl w:val="0"/>
           <w:numId w:val="3"/>
@@ -2112,7 +2124,7 @@
     </w:p>
     <w:p>
       <w:pPr>
-        <w:pStyle w:val="29"/>
+        <w:pStyle w:val="30"/>
         <w:numPr>
           <w:ilvl w:val="0"/>
           <w:numId w:val="3"/>
@@ -2169,24 +2181,12 @@
           <w:sz w:val="28"/>
           <w:szCs w:val="28"/>
         </w:rPr>
-        <w:t xml:space="preserve">            2. No Guarantee of Op</w:t>
-      </w:r>
-      <w:bookmarkStart w:id="0" w:name="_GoBack"/>
-      <w:bookmarkEnd w:id="0"/>
-      <w:r>
-        <w:rPr>
-          <w:rFonts w:ascii="Times New Roman" w:hAnsi="Times New Roman" w:cs="Times New Roman"/>
-          <w:b/>
-          <w:bCs/>
-          <w:sz w:val="28"/>
-          <w:szCs w:val="28"/>
-        </w:rPr>
-        <w:t>timality</w:t>
-      </w:r>
-    </w:p>
-    <w:p>
-      <w:pPr>
-        <w:pStyle w:val="29"/>
+        <w:t xml:space="preserve">            2. No Guarantee of Optimality</w:t>
+      </w:r>
+    </w:p>
+    <w:p>
+      <w:pPr>
+        <w:pStyle w:val="30"/>
         <w:numPr>
           <w:ilvl w:val="0"/>
           <w:numId w:val="4"/>
@@ -2209,7 +2209,7 @@
     </w:p>
     <w:p>
       <w:pPr>
-        <w:pStyle w:val="29"/>
+        <w:pStyle w:val="30"/>
         <w:numPr>
           <w:ilvl w:val="0"/>
           <w:numId w:val="4"/>
@@ -2254,7 +2254,7 @@
     </w:p>
     <w:p>
       <w:pPr>
-        <w:pStyle w:val="29"/>
+        <w:pStyle w:val="30"/>
         <w:numPr>
           <w:ilvl w:val="0"/>
           <w:numId w:val="5"/>
@@ -2277,7 +2277,7 @@
     </w:p>
     <w:p>
       <w:pPr>
-        <w:pStyle w:val="29"/>
+        <w:pStyle w:val="30"/>
         <w:jc w:val="center"/>
         <w:rPr>
           <w:rFonts w:ascii="Times New Roman" w:hAnsi="Times New Roman" w:cs="Times New Roman"/>
@@ -2300,7 +2300,7 @@
     </w:p>
     <w:p>
       <w:pPr>
-        <w:pStyle w:val="29"/>
+        <w:pStyle w:val="30"/>
         <w:rPr>
           <w:rFonts w:ascii="Times New Roman" w:hAnsi="Times New Roman" w:cs="Times New Roman"/>
           <w:sz w:val="28"/>
@@ -2328,7 +2328,7 @@
     </w:p>
     <w:p>
       <w:pPr>
-        <w:pStyle w:val="29"/>
+        <w:pStyle w:val="30"/>
         <w:rPr>
           <w:rFonts w:ascii="Times New Roman" w:hAnsi="Times New Roman" w:cs="Times New Roman"/>
           <w:sz w:val="28"/>
@@ -2356,7 +2356,7 @@
     </w:p>
     <w:p>
       <w:pPr>
-        <w:pStyle w:val="29"/>
+        <w:pStyle w:val="30"/>
         <w:rPr>
           <w:rFonts w:ascii="Times New Roman" w:hAnsi="Times New Roman" w:cs="Times New Roman"/>
           <w:sz w:val="28"/>
@@ -2384,17 +2384,17 @@
     </w:p>
     <w:p>
       <w:pPr>
-        <w:pStyle w:val="29"/>
-        <w:rPr>
-          <w:rFonts w:ascii="Times New Roman" w:hAnsi="Times New Roman" w:cs="Times New Roman"/>
-          <w:sz w:val="28"/>
-          <w:szCs w:val="28"/>
-        </w:rPr>
-      </w:pPr>
-    </w:p>
-    <w:p>
-      <w:pPr>
-        <w:pStyle w:val="29"/>
+        <w:pStyle w:val="30"/>
+        <w:rPr>
+          <w:rFonts w:ascii="Times New Roman" w:hAnsi="Times New Roman" w:cs="Times New Roman"/>
+          <w:sz w:val="28"/>
+          <w:szCs w:val="28"/>
+        </w:rPr>
+      </w:pPr>
+    </w:p>
+    <w:p>
+      <w:pPr>
+        <w:pStyle w:val="30"/>
         <w:jc w:val="center"/>
         <w:rPr>
           <w:rFonts w:ascii="Times New Roman" w:hAnsi="Times New Roman" w:cs="Times New Roman"/>
@@ -2417,17 +2417,17 @@
     </w:p>
     <w:p>
       <w:pPr>
-        <w:pStyle w:val="29"/>
-        <w:rPr>
-          <w:rFonts w:ascii="Times New Roman" w:hAnsi="Times New Roman" w:cs="Times New Roman"/>
-          <w:sz w:val="28"/>
-          <w:szCs w:val="28"/>
-        </w:rPr>
-      </w:pPr>
-    </w:p>
-    <w:p>
-      <w:pPr>
-        <w:pStyle w:val="29"/>
+        <w:pStyle w:val="30"/>
+        <w:rPr>
+          <w:rFonts w:ascii="Times New Roman" w:hAnsi="Times New Roman" w:cs="Times New Roman"/>
+          <w:sz w:val="28"/>
+          <w:szCs w:val="28"/>
+        </w:rPr>
+      </w:pPr>
+    </w:p>
+    <w:p>
+      <w:pPr>
+        <w:pStyle w:val="30"/>
         <w:spacing w:line="240" w:lineRule="auto"/>
         <w:rPr>
           <w:rFonts w:ascii="Times New Roman" w:hAnsi="Times New Roman" w:cs="Times New Roman"/>
@@ -2446,7 +2446,7 @@
     </w:p>
     <w:p>
       <w:pPr>
-        <w:pStyle w:val="29"/>
+        <w:pStyle w:val="30"/>
         <w:spacing w:line="240" w:lineRule="auto"/>
         <w:rPr>
           <w:rFonts w:ascii="Times New Roman" w:hAnsi="Times New Roman" w:cs="Times New Roman"/>
@@ -2457,7 +2457,7 @@
     </w:p>
     <w:p>
       <w:pPr>
-        <w:pStyle w:val="29"/>
+        <w:pStyle w:val="30"/>
         <w:spacing w:line="240" w:lineRule="auto"/>
         <w:rPr>
           <w:rFonts w:ascii="Times New Roman" w:hAnsi="Times New Roman" w:cs="Times New Roman"/>
@@ -2476,7 +2476,7 @@
     </w:p>
     <w:p>
       <w:pPr>
-        <w:pStyle w:val="29"/>
+        <w:pStyle w:val="30"/>
         <w:spacing w:line="240" w:lineRule="auto"/>
         <w:rPr>
           <w:rFonts w:ascii="Times New Roman" w:hAnsi="Times New Roman" w:cs="Times New Roman"/>
@@ -2487,7 +2487,7 @@
     </w:p>
     <w:p>
       <w:pPr>
-        <w:pStyle w:val="29"/>
+        <w:pStyle w:val="30"/>
         <w:spacing w:line="240" w:lineRule="auto"/>
         <w:rPr>
           <w:rFonts w:ascii="Times New Roman" w:hAnsi="Times New Roman" w:cs="Times New Roman"/>
@@ -2498,7 +2498,7 @@
     </w:p>
     <w:p>
       <w:pPr>
-        <w:pStyle w:val="29"/>
+        <w:pStyle w:val="30"/>
         <w:spacing w:line="240" w:lineRule="auto"/>
         <w:rPr>
           <w:rFonts w:ascii="Times New Roman" w:hAnsi="Times New Roman" w:cs="Times New Roman"/>
@@ -2509,7 +2509,7 @@
     </w:p>
     <w:p>
       <w:pPr>
-        <w:pStyle w:val="29"/>
+        <w:pStyle w:val="30"/>
         <w:spacing w:line="240" w:lineRule="auto"/>
         <w:rPr>
           <w:rFonts w:ascii="Times New Roman" w:hAnsi="Times New Roman" w:cs="Times New Roman"/>
@@ -2520,27 +2520,27 @@
     </w:p>
     <w:p>
       <w:pPr>
-        <w:pStyle w:val="29"/>
-        <w:rPr>
-          <w:rFonts w:ascii="Times New Roman" w:hAnsi="Times New Roman" w:cs="Times New Roman"/>
-          <w:sz w:val="28"/>
-          <w:szCs w:val="28"/>
-        </w:rPr>
-      </w:pPr>
-    </w:p>
-    <w:p>
-      <w:pPr>
-        <w:pStyle w:val="29"/>
-        <w:rPr>
-          <w:rFonts w:ascii="Times New Roman" w:hAnsi="Times New Roman" w:cs="Times New Roman"/>
-          <w:sz w:val="28"/>
-          <w:szCs w:val="28"/>
-        </w:rPr>
-      </w:pPr>
-    </w:p>
-    <w:p>
-      <w:pPr>
-        <w:pStyle w:val="29"/>
+        <w:pStyle w:val="30"/>
+        <w:rPr>
+          <w:rFonts w:ascii="Times New Roman" w:hAnsi="Times New Roman" w:cs="Times New Roman"/>
+          <w:sz w:val="28"/>
+          <w:szCs w:val="28"/>
+        </w:rPr>
+      </w:pPr>
+    </w:p>
+    <w:p>
+      <w:pPr>
+        <w:pStyle w:val="30"/>
+        <w:rPr>
+          <w:rFonts w:ascii="Times New Roman" w:hAnsi="Times New Roman" w:cs="Times New Roman"/>
+          <w:sz w:val="28"/>
+          <w:szCs w:val="28"/>
+        </w:rPr>
+      </w:pPr>
+    </w:p>
+    <w:p>
+      <w:pPr>
+        <w:pStyle w:val="30"/>
         <w:rPr>
           <w:rFonts w:ascii="Times New Roman" w:hAnsi="Times New Roman" w:cs="Times New Roman"/>
           <w:sz w:val="28"/>
@@ -2558,7 +2558,7 @@
     </w:p>
     <w:p>
       <w:pPr>
-        <w:pStyle w:val="29"/>
+        <w:pStyle w:val="30"/>
         <w:rPr>
           <w:rFonts w:ascii="Times New Roman" w:hAnsi="Times New Roman" w:cs="Times New Roman"/>
           <w:sz w:val="28"/>
@@ -2576,7 +2576,7 @@
     </w:p>
     <w:p>
       <w:pPr>
-        <w:pStyle w:val="29"/>
+        <w:pStyle w:val="30"/>
         <w:rPr>
           <w:rFonts w:ascii="Times New Roman" w:hAnsi="Times New Roman" w:cs="Times New Roman"/>
           <w:b/>
@@ -2598,7 +2598,7 @@
     </w:p>
     <w:p>
       <w:pPr>
-        <w:pStyle w:val="29"/>
+        <w:pStyle w:val="30"/>
         <w:rPr>
           <w:rFonts w:ascii="Times New Roman" w:hAnsi="Times New Roman" w:cs="Times New Roman"/>
           <w:sz w:val="28"/>
@@ -2616,7 +2616,7 @@
     </w:p>
     <w:p>
       <w:pPr>
-        <w:pStyle w:val="29"/>
+        <w:pStyle w:val="30"/>
         <w:rPr>
           <w:rFonts w:ascii="Times New Roman" w:hAnsi="Times New Roman" w:cs="Times New Roman"/>
           <w:sz w:val="28"/>
@@ -2651,7 +2651,7 @@
     </w:p>
     <w:p>
       <w:pPr>
-        <w:pStyle w:val="29"/>
+        <w:pStyle w:val="30"/>
         <w:rPr>
           <w:rFonts w:ascii="Times New Roman" w:hAnsi="Times New Roman" w:cs="Times New Roman"/>
           <w:sz w:val="28"/>
@@ -2686,7 +2686,7 @@
     </w:p>
     <w:p>
       <w:pPr>
-        <w:pStyle w:val="29"/>
+        <w:pStyle w:val="30"/>
         <w:rPr>
           <w:rFonts w:ascii="Times New Roman" w:hAnsi="Times New Roman" w:cs="Times New Roman"/>
           <w:sz w:val="28"/>
@@ -2704,27 +2704,27 @@
     </w:p>
     <w:p>
       <w:pPr>
-        <w:pStyle w:val="29"/>
-        <w:rPr>
-          <w:rFonts w:ascii="Times New Roman" w:hAnsi="Times New Roman" w:cs="Times New Roman"/>
-          <w:sz w:val="28"/>
-          <w:szCs w:val="28"/>
-        </w:rPr>
-      </w:pPr>
-    </w:p>
-    <w:p>
-      <w:pPr>
-        <w:pStyle w:val="29"/>
-        <w:rPr>
-          <w:rFonts w:ascii="Times New Roman" w:hAnsi="Times New Roman" w:cs="Times New Roman"/>
-          <w:sz w:val="28"/>
-          <w:szCs w:val="28"/>
-        </w:rPr>
-      </w:pPr>
-    </w:p>
-    <w:p>
-      <w:pPr>
-        <w:pStyle w:val="29"/>
+        <w:pStyle w:val="30"/>
+        <w:rPr>
+          <w:rFonts w:ascii="Times New Roman" w:hAnsi="Times New Roman" w:cs="Times New Roman"/>
+          <w:sz w:val="28"/>
+          <w:szCs w:val="28"/>
+        </w:rPr>
+      </w:pPr>
+    </w:p>
+    <w:p>
+      <w:pPr>
+        <w:pStyle w:val="30"/>
+        <w:rPr>
+          <w:rFonts w:ascii="Times New Roman" w:hAnsi="Times New Roman" w:cs="Times New Roman"/>
+          <w:sz w:val="28"/>
+          <w:szCs w:val="28"/>
+        </w:rPr>
+      </w:pPr>
+    </w:p>
+    <w:p>
+      <w:pPr>
+        <w:pStyle w:val="30"/>
         <w:rPr>
           <w:rFonts w:ascii="Times New Roman" w:hAnsi="Times New Roman" w:cs="Times New Roman"/>
           <w:sz w:val="28"/>
@@ -2742,17 +2742,17 @@
     </w:p>
     <w:p>
       <w:pPr>
-        <w:pStyle w:val="29"/>
-        <w:rPr>
-          <w:rFonts w:ascii="Times New Roman" w:hAnsi="Times New Roman" w:cs="Times New Roman"/>
-          <w:sz w:val="28"/>
-          <w:szCs w:val="28"/>
-        </w:rPr>
-      </w:pPr>
-    </w:p>
-    <w:p>
-      <w:pPr>
-        <w:pStyle w:val="29"/>
+        <w:pStyle w:val="30"/>
+        <w:rPr>
+          <w:rFonts w:ascii="Times New Roman" w:hAnsi="Times New Roman" w:cs="Times New Roman"/>
+          <w:sz w:val="28"/>
+          <w:szCs w:val="28"/>
+        </w:rPr>
+      </w:pPr>
+    </w:p>
+    <w:p>
+      <w:pPr>
+        <w:pStyle w:val="30"/>
         <w:rPr>
           <w:rFonts w:ascii="Times New Roman" w:hAnsi="Times New Roman" w:cs="Times New Roman"/>
           <w:sz w:val="28"/>
@@ -2770,17 +2770,17 @@
     </w:p>
     <w:p>
       <w:pPr>
-        <w:pStyle w:val="29"/>
-        <w:rPr>
-          <w:rFonts w:ascii="Times New Roman" w:hAnsi="Times New Roman" w:cs="Times New Roman"/>
-          <w:sz w:val="28"/>
-          <w:szCs w:val="28"/>
-        </w:rPr>
-      </w:pPr>
-    </w:p>
-    <w:p>
-      <w:pPr>
-        <w:pStyle w:val="29"/>
+        <w:pStyle w:val="30"/>
+        <w:rPr>
+          <w:rFonts w:ascii="Times New Roman" w:hAnsi="Times New Roman" w:cs="Times New Roman"/>
+          <w:sz w:val="28"/>
+          <w:szCs w:val="28"/>
+        </w:rPr>
+      </w:pPr>
+    </w:p>
+    <w:p>
+      <w:pPr>
+        <w:pStyle w:val="30"/>
         <w:rPr>
           <w:rFonts w:ascii="Times New Roman" w:hAnsi="Times New Roman" w:cs="Times New Roman"/>
           <w:b/>
@@ -2802,7 +2802,7 @@
     </w:p>
     <w:p>
       <w:pPr>
-        <w:pStyle w:val="29"/>
+        <w:pStyle w:val="30"/>
         <w:rPr>
           <w:rFonts w:ascii="Times New Roman" w:hAnsi="Times New Roman" w:cs="Times New Roman"/>
           <w:sz w:val="28"/>
@@ -2820,17 +2820,17 @@
     </w:p>
     <w:p>
       <w:pPr>
-        <w:pStyle w:val="29"/>
-        <w:rPr>
-          <w:rFonts w:ascii="Times New Roman" w:hAnsi="Times New Roman" w:cs="Times New Roman"/>
-          <w:sz w:val="28"/>
-          <w:szCs w:val="28"/>
-        </w:rPr>
-      </w:pPr>
-    </w:p>
-    <w:p>
-      <w:pPr>
-        <w:pStyle w:val="29"/>
+        <w:pStyle w:val="30"/>
+        <w:rPr>
+          <w:rFonts w:ascii="Times New Roman" w:hAnsi="Times New Roman" w:cs="Times New Roman"/>
+          <w:sz w:val="28"/>
+          <w:szCs w:val="28"/>
+        </w:rPr>
+      </w:pPr>
+    </w:p>
+    <w:p>
+      <w:pPr>
+        <w:pStyle w:val="30"/>
         <w:rPr>
           <w:rFonts w:ascii="Times New Roman" w:hAnsi="Times New Roman" w:cs="Times New Roman"/>
           <w:sz w:val="28"/>
@@ -2848,17 +2848,17 @@
     </w:p>
     <w:p>
       <w:pPr>
-        <w:pStyle w:val="29"/>
-        <w:rPr>
-          <w:rFonts w:ascii="Times New Roman" w:hAnsi="Times New Roman" w:cs="Times New Roman"/>
-          <w:sz w:val="28"/>
-          <w:szCs w:val="28"/>
-        </w:rPr>
-      </w:pPr>
-    </w:p>
-    <w:p>
-      <w:pPr>
-        <w:pStyle w:val="29"/>
+        <w:pStyle w:val="30"/>
+        <w:rPr>
+          <w:rFonts w:ascii="Times New Roman" w:hAnsi="Times New Roman" w:cs="Times New Roman"/>
+          <w:sz w:val="28"/>
+          <w:szCs w:val="28"/>
+        </w:rPr>
+      </w:pPr>
+    </w:p>
+    <w:p>
+      <w:pPr>
+        <w:pStyle w:val="30"/>
         <w:rPr>
           <w:rFonts w:ascii="Times New Roman" w:hAnsi="Times New Roman" w:cs="Times New Roman"/>
           <w:sz w:val="28"/>
@@ -2876,17 +2876,17 @@
     </w:p>
     <w:p>
       <w:pPr>
-        <w:pStyle w:val="29"/>
-        <w:rPr>
-          <w:rFonts w:ascii="Times New Roman" w:hAnsi="Times New Roman" w:cs="Times New Roman"/>
-          <w:sz w:val="28"/>
-          <w:szCs w:val="28"/>
-        </w:rPr>
-      </w:pPr>
-    </w:p>
-    <w:p>
-      <w:pPr>
-        <w:pStyle w:val="29"/>
+        <w:pStyle w:val="30"/>
+        <w:rPr>
+          <w:rFonts w:ascii="Times New Roman" w:hAnsi="Times New Roman" w:cs="Times New Roman"/>
+          <w:sz w:val="28"/>
+          <w:szCs w:val="28"/>
+        </w:rPr>
+      </w:pPr>
+    </w:p>
+    <w:p>
+      <w:pPr>
+        <w:pStyle w:val="30"/>
         <w:rPr>
           <w:rFonts w:ascii="Times New Roman" w:hAnsi="Times New Roman" w:cs="Times New Roman"/>
           <w:sz w:val="28"/>
@@ -2904,17 +2904,17 @@
     </w:p>
     <w:p>
       <w:pPr>
-        <w:pStyle w:val="29"/>
-        <w:rPr>
-          <w:rFonts w:ascii="Times New Roman" w:hAnsi="Times New Roman" w:cs="Times New Roman"/>
-          <w:sz w:val="28"/>
-          <w:szCs w:val="28"/>
-        </w:rPr>
-      </w:pPr>
-    </w:p>
-    <w:p>
-      <w:pPr>
-        <w:pStyle w:val="29"/>
+        <w:pStyle w:val="30"/>
+        <w:rPr>
+          <w:rFonts w:ascii="Times New Roman" w:hAnsi="Times New Roman" w:cs="Times New Roman"/>
+          <w:sz w:val="28"/>
+          <w:szCs w:val="28"/>
+        </w:rPr>
+      </w:pPr>
+    </w:p>
+    <w:p>
+      <w:pPr>
+        <w:pStyle w:val="30"/>
         <w:rPr>
           <w:rFonts w:ascii="Times New Roman" w:hAnsi="Times New Roman" w:cs="Times New Roman"/>
           <w:sz w:val="28"/>
@@ -2932,17 +2932,17 @@
     </w:p>
     <w:p>
       <w:pPr>
-        <w:pStyle w:val="29"/>
-        <w:rPr>
-          <w:rFonts w:ascii="Times New Roman" w:hAnsi="Times New Roman" w:cs="Times New Roman"/>
-          <w:sz w:val="28"/>
-          <w:szCs w:val="28"/>
-        </w:rPr>
-      </w:pPr>
-    </w:p>
-    <w:p>
-      <w:pPr>
-        <w:pStyle w:val="29"/>
+        <w:pStyle w:val="30"/>
+        <w:rPr>
+          <w:rFonts w:ascii="Times New Roman" w:hAnsi="Times New Roman" w:cs="Times New Roman"/>
+          <w:sz w:val="28"/>
+          <w:szCs w:val="28"/>
+        </w:rPr>
+      </w:pPr>
+    </w:p>
+    <w:p>
+      <w:pPr>
+        <w:pStyle w:val="30"/>
         <w:rPr>
           <w:rFonts w:ascii="Times New Roman" w:hAnsi="Times New Roman" w:cs="Times New Roman"/>
           <w:sz w:val="28"/>
@@ -2960,17 +2960,17 @@
     </w:p>
     <w:p>
       <w:pPr>
-        <w:pStyle w:val="29"/>
-        <w:rPr>
-          <w:rFonts w:ascii="Times New Roman" w:hAnsi="Times New Roman" w:cs="Times New Roman"/>
-          <w:sz w:val="28"/>
-          <w:szCs w:val="28"/>
-        </w:rPr>
-      </w:pPr>
-    </w:p>
-    <w:p>
-      <w:pPr>
-        <w:pStyle w:val="29"/>
+        <w:pStyle w:val="30"/>
+        <w:rPr>
+          <w:rFonts w:ascii="Times New Roman" w:hAnsi="Times New Roman" w:cs="Times New Roman"/>
+          <w:sz w:val="28"/>
+          <w:szCs w:val="28"/>
+        </w:rPr>
+      </w:pPr>
+    </w:p>
+    <w:p>
+      <w:pPr>
+        <w:pStyle w:val="30"/>
         <w:rPr>
           <w:rFonts w:ascii="Times New Roman" w:hAnsi="Times New Roman" w:cs="Times New Roman"/>
           <w:sz w:val="28"/>
@@ -2988,17 +2988,17 @@
     </w:p>
     <w:p>
       <w:pPr>
-        <w:pStyle w:val="29"/>
-        <w:rPr>
-          <w:rFonts w:ascii="Times New Roman" w:hAnsi="Times New Roman" w:cs="Times New Roman"/>
-          <w:sz w:val="28"/>
-          <w:szCs w:val="28"/>
-        </w:rPr>
-      </w:pPr>
-    </w:p>
-    <w:p>
-      <w:pPr>
-        <w:pStyle w:val="29"/>
+        <w:pStyle w:val="30"/>
+        <w:rPr>
+          <w:rFonts w:ascii="Times New Roman" w:hAnsi="Times New Roman" w:cs="Times New Roman"/>
+          <w:sz w:val="28"/>
+          <w:szCs w:val="28"/>
+        </w:rPr>
+      </w:pPr>
+    </w:p>
+    <w:p>
+      <w:pPr>
+        <w:pStyle w:val="30"/>
         <w:rPr>
           <w:rFonts w:ascii="Times New Roman" w:hAnsi="Times New Roman" w:cs="Times New Roman"/>
           <w:sz w:val="28"/>
@@ -3016,17 +3016,17 @@
     </w:p>
     <w:p>
       <w:pPr>
-        <w:pStyle w:val="29"/>
-        <w:rPr>
-          <w:rFonts w:ascii="Times New Roman" w:hAnsi="Times New Roman" w:cs="Times New Roman"/>
-          <w:sz w:val="28"/>
-          <w:szCs w:val="28"/>
-        </w:rPr>
-      </w:pPr>
-    </w:p>
-    <w:p>
-      <w:pPr>
-        <w:pStyle w:val="29"/>
+        <w:pStyle w:val="30"/>
+        <w:rPr>
+          <w:rFonts w:ascii="Times New Roman" w:hAnsi="Times New Roman" w:cs="Times New Roman"/>
+          <w:sz w:val="28"/>
+          <w:szCs w:val="28"/>
+        </w:rPr>
+      </w:pPr>
+    </w:p>
+    <w:p>
+      <w:pPr>
+        <w:pStyle w:val="30"/>
         <w:rPr>
           <w:rFonts w:ascii="Times New Roman" w:hAnsi="Times New Roman" w:cs="Times New Roman"/>
           <w:sz w:val="28"/>
@@ -3044,17 +3044,17 @@
     </w:p>
     <w:p>
       <w:pPr>
-        <w:pStyle w:val="29"/>
-        <w:rPr>
-          <w:rFonts w:ascii="Times New Roman" w:hAnsi="Times New Roman" w:cs="Times New Roman"/>
-          <w:sz w:val="28"/>
-          <w:szCs w:val="28"/>
-        </w:rPr>
-      </w:pPr>
-    </w:p>
-    <w:p>
-      <w:pPr>
-        <w:pStyle w:val="29"/>
+        <w:pStyle w:val="30"/>
+        <w:rPr>
+          <w:rFonts w:ascii="Times New Roman" w:hAnsi="Times New Roman" w:cs="Times New Roman"/>
+          <w:sz w:val="28"/>
+          <w:szCs w:val="28"/>
+        </w:rPr>
+      </w:pPr>
+    </w:p>
+    <w:p>
+      <w:pPr>
+        <w:pStyle w:val="30"/>
         <w:rPr>
           <w:rFonts w:ascii="Times New Roman" w:hAnsi="Times New Roman" w:cs="Times New Roman"/>
           <w:sz w:val="28"/>
@@ -3072,17 +3072,17 @@
     </w:p>
     <w:p>
       <w:pPr>
-        <w:pStyle w:val="29"/>
-        <w:rPr>
-          <w:rFonts w:ascii="Times New Roman" w:hAnsi="Times New Roman" w:cs="Times New Roman"/>
-          <w:sz w:val="28"/>
-          <w:szCs w:val="28"/>
-        </w:rPr>
-      </w:pPr>
-    </w:p>
-    <w:p>
-      <w:pPr>
-        <w:pStyle w:val="29"/>
+        <w:pStyle w:val="30"/>
+        <w:rPr>
+          <w:rFonts w:ascii="Times New Roman" w:hAnsi="Times New Roman" w:cs="Times New Roman"/>
+          <w:sz w:val="28"/>
+          <w:szCs w:val="28"/>
+        </w:rPr>
+      </w:pPr>
+    </w:p>
+    <w:p>
+      <w:pPr>
+        <w:pStyle w:val="30"/>
         <w:rPr>
           <w:rFonts w:ascii="Times New Roman" w:hAnsi="Times New Roman" w:cs="Times New Roman"/>
           <w:b/>
@@ -3104,7 +3104,7 @@
     </w:p>
     <w:p>
       <w:pPr>
-        <w:pStyle w:val="29"/>
+        <w:pStyle w:val="30"/>
         <w:rPr>
           <w:rFonts w:ascii="Times New Roman" w:hAnsi="Times New Roman" w:cs="Times New Roman"/>
           <w:sz w:val="28"/>
@@ -3122,17 +3122,17 @@
     </w:p>
     <w:p>
       <w:pPr>
-        <w:pStyle w:val="29"/>
-        <w:rPr>
-          <w:rFonts w:ascii="Times New Roman" w:hAnsi="Times New Roman" w:cs="Times New Roman"/>
-          <w:sz w:val="28"/>
-          <w:szCs w:val="28"/>
-        </w:rPr>
-      </w:pPr>
-    </w:p>
-    <w:p>
-      <w:pPr>
-        <w:pStyle w:val="29"/>
+        <w:pStyle w:val="30"/>
+        <w:rPr>
+          <w:rFonts w:ascii="Times New Roman" w:hAnsi="Times New Roman" w:cs="Times New Roman"/>
+          <w:sz w:val="28"/>
+          <w:szCs w:val="28"/>
+        </w:rPr>
+      </w:pPr>
+    </w:p>
+    <w:p>
+      <w:pPr>
+        <w:pStyle w:val="30"/>
         <w:numPr>
           <w:ilvl w:val="0"/>
           <w:numId w:val="6"/>
@@ -3154,7 +3154,7 @@
     </w:p>
     <w:p>
       <w:pPr>
-        <w:pStyle w:val="29"/>
+        <w:pStyle w:val="30"/>
         <w:numPr>
           <w:ilvl w:val="0"/>
           <w:numId w:val="6"/>
@@ -3176,17 +3176,17 @@
     </w:p>
     <w:p>
       <w:pPr>
-        <w:pStyle w:val="29"/>
-        <w:rPr>
-          <w:rFonts w:ascii="Times New Roman" w:hAnsi="Times New Roman" w:cs="Times New Roman"/>
-          <w:sz w:val="28"/>
-          <w:szCs w:val="28"/>
-        </w:rPr>
-      </w:pPr>
-    </w:p>
-    <w:p>
-      <w:pPr>
-        <w:pStyle w:val="29"/>
+        <w:pStyle w:val="30"/>
+        <w:rPr>
+          <w:rFonts w:ascii="Times New Roman" w:hAnsi="Times New Roman" w:cs="Times New Roman"/>
+          <w:sz w:val="28"/>
+          <w:szCs w:val="28"/>
+        </w:rPr>
+      </w:pPr>
+    </w:p>
+    <w:p>
+      <w:pPr>
+        <w:pStyle w:val="30"/>
         <w:rPr>
           <w:rFonts w:ascii="Times New Roman" w:hAnsi="Times New Roman" w:cs="Times New Roman"/>
           <w:sz w:val="28"/>
@@ -3204,17 +3204,17 @@
     </w:p>
     <w:p>
       <w:pPr>
-        <w:pStyle w:val="29"/>
-        <w:rPr>
-          <w:rFonts w:ascii="Times New Roman" w:hAnsi="Times New Roman" w:cs="Times New Roman"/>
-          <w:sz w:val="28"/>
-          <w:szCs w:val="28"/>
-        </w:rPr>
-      </w:pPr>
-    </w:p>
-    <w:p>
-      <w:pPr>
-        <w:pStyle w:val="29"/>
+        <w:pStyle w:val="30"/>
+        <w:rPr>
+          <w:rFonts w:ascii="Times New Roman" w:hAnsi="Times New Roman" w:cs="Times New Roman"/>
+          <w:sz w:val="28"/>
+          <w:szCs w:val="28"/>
+        </w:rPr>
+      </w:pPr>
+    </w:p>
+    <w:p>
+      <w:pPr>
+        <w:pStyle w:val="30"/>
         <w:numPr>
           <w:ilvl w:val="0"/>
           <w:numId w:val="7"/>
@@ -3236,7 +3236,7 @@
     </w:p>
     <w:p>
       <w:pPr>
-        <w:pStyle w:val="29"/>
+        <w:pStyle w:val="30"/>
         <w:numPr>
           <w:ilvl w:val="0"/>
           <w:numId w:val="7"/>
@@ -3258,7 +3258,7 @@
     </w:p>
     <w:p>
       <w:pPr>
-        <w:pStyle w:val="29"/>
+        <w:pStyle w:val="30"/>
         <w:numPr>
           <w:ilvl w:val="0"/>
           <w:numId w:val="8"/>
@@ -3280,7 +3280,7 @@
     </w:p>
     <w:p>
       <w:pPr>
-        <w:pStyle w:val="29"/>
+        <w:pStyle w:val="30"/>
         <w:rPr>
           <w:rFonts w:ascii="Times New Roman" w:hAnsi="Times New Roman" w:cs="Times New Roman"/>
           <w:b/>
@@ -3302,7 +3302,7 @@
     </w:p>
     <w:p>
       <w:pPr>
-        <w:pStyle w:val="29"/>
+        <w:pStyle w:val="30"/>
         <w:rPr>
           <w:rFonts w:ascii="Times New Roman" w:hAnsi="Times New Roman" w:cs="Times New Roman"/>
           <w:sz w:val="28"/>
@@ -3320,17 +3320,17 @@
     </w:p>
     <w:p>
       <w:pPr>
-        <w:pStyle w:val="29"/>
-        <w:rPr>
-          <w:rFonts w:ascii="Times New Roman" w:hAnsi="Times New Roman" w:cs="Times New Roman"/>
-          <w:sz w:val="28"/>
-          <w:szCs w:val="28"/>
-        </w:rPr>
-      </w:pPr>
-    </w:p>
-    <w:p>
-      <w:pPr>
-        <w:pStyle w:val="29"/>
+        <w:pStyle w:val="30"/>
+        <w:rPr>
+          <w:rFonts w:ascii="Times New Roman" w:hAnsi="Times New Roman" w:cs="Times New Roman"/>
+          <w:sz w:val="28"/>
+          <w:szCs w:val="28"/>
+        </w:rPr>
+      </w:pPr>
+    </w:p>
+    <w:p>
+      <w:pPr>
+        <w:pStyle w:val="30"/>
         <w:rPr>
           <w:rFonts w:ascii="Times New Roman" w:hAnsi="Times New Roman" w:cs="Times New Roman"/>
           <w:sz w:val="28"/>
@@ -3348,17 +3348,17 @@
     </w:p>
     <w:p>
       <w:pPr>
-        <w:pStyle w:val="29"/>
-        <w:rPr>
-          <w:rFonts w:ascii="Times New Roman" w:hAnsi="Times New Roman" w:cs="Times New Roman"/>
-          <w:sz w:val="28"/>
-          <w:szCs w:val="28"/>
-        </w:rPr>
-      </w:pPr>
-    </w:p>
-    <w:p>
-      <w:pPr>
-        <w:pStyle w:val="29"/>
+        <w:pStyle w:val="30"/>
+        <w:rPr>
+          <w:rFonts w:ascii="Times New Roman" w:hAnsi="Times New Roman" w:cs="Times New Roman"/>
+          <w:sz w:val="28"/>
+          <w:szCs w:val="28"/>
+        </w:rPr>
+      </w:pPr>
+    </w:p>
+    <w:p>
+      <w:pPr>
+        <w:pStyle w:val="30"/>
         <w:rPr>
           <w:rFonts w:ascii="Times New Roman" w:hAnsi="Times New Roman" w:cs="Times New Roman"/>
           <w:sz w:val="28"/>
@@ -3376,27 +3376,27 @@
     </w:p>
     <w:p>
       <w:pPr>
-        <w:pStyle w:val="29"/>
-        <w:rPr>
-          <w:rFonts w:ascii="Times New Roman" w:hAnsi="Times New Roman" w:cs="Times New Roman"/>
-          <w:sz w:val="28"/>
-          <w:szCs w:val="28"/>
-        </w:rPr>
-      </w:pPr>
-    </w:p>
-    <w:p>
-      <w:pPr>
-        <w:pStyle w:val="29"/>
-        <w:rPr>
-          <w:rFonts w:ascii="Times New Roman" w:hAnsi="Times New Roman" w:cs="Times New Roman"/>
-          <w:sz w:val="28"/>
-          <w:szCs w:val="28"/>
-        </w:rPr>
-      </w:pPr>
-    </w:p>
-    <w:p>
-      <w:pPr>
-        <w:pStyle w:val="29"/>
+        <w:pStyle w:val="30"/>
+        <w:rPr>
+          <w:rFonts w:ascii="Times New Roman" w:hAnsi="Times New Roman" w:cs="Times New Roman"/>
+          <w:sz w:val="28"/>
+          <w:szCs w:val="28"/>
+        </w:rPr>
+      </w:pPr>
+    </w:p>
+    <w:p>
+      <w:pPr>
+        <w:pStyle w:val="30"/>
+        <w:rPr>
+          <w:rFonts w:ascii="Times New Roman" w:hAnsi="Times New Roman" w:cs="Times New Roman"/>
+          <w:sz w:val="28"/>
+          <w:szCs w:val="28"/>
+        </w:rPr>
+      </w:pPr>
+    </w:p>
+    <w:p>
+      <w:pPr>
+        <w:pStyle w:val="30"/>
         <w:rPr>
           <w:rFonts w:ascii="Times New Roman" w:hAnsi="Times New Roman" w:cs="Times New Roman"/>
           <w:sz w:val="28"/>
@@ -3414,17 +3414,17 @@
     </w:p>
     <w:p>
       <w:pPr>
-        <w:pStyle w:val="29"/>
-        <w:rPr>
-          <w:rFonts w:ascii="Times New Roman" w:hAnsi="Times New Roman" w:cs="Times New Roman"/>
-          <w:sz w:val="28"/>
-          <w:szCs w:val="28"/>
-        </w:rPr>
-      </w:pPr>
-    </w:p>
-    <w:p>
-      <w:pPr>
-        <w:pStyle w:val="29"/>
+        <w:pStyle w:val="30"/>
+        <w:rPr>
+          <w:rFonts w:ascii="Times New Roman" w:hAnsi="Times New Roman" w:cs="Times New Roman"/>
+          <w:sz w:val="28"/>
+          <w:szCs w:val="28"/>
+        </w:rPr>
+      </w:pPr>
+    </w:p>
+    <w:p>
+      <w:pPr>
+        <w:pStyle w:val="30"/>
         <w:rPr>
           <w:rFonts w:ascii="Times New Roman" w:hAnsi="Times New Roman" w:cs="Times New Roman"/>
           <w:sz w:val="28"/>
@@ -3442,17 +3442,17 @@
     </w:p>
     <w:p>
       <w:pPr>
-        <w:pStyle w:val="29"/>
-        <w:rPr>
-          <w:rFonts w:ascii="Times New Roman" w:hAnsi="Times New Roman" w:cs="Times New Roman"/>
-          <w:sz w:val="28"/>
-          <w:szCs w:val="28"/>
-        </w:rPr>
-      </w:pPr>
-    </w:p>
-    <w:p>
-      <w:pPr>
-        <w:pStyle w:val="29"/>
+        <w:pStyle w:val="30"/>
+        <w:rPr>
+          <w:rFonts w:ascii="Times New Roman" w:hAnsi="Times New Roman" w:cs="Times New Roman"/>
+          <w:sz w:val="28"/>
+          <w:szCs w:val="28"/>
+        </w:rPr>
+      </w:pPr>
+    </w:p>
+    <w:p>
+      <w:pPr>
+        <w:pStyle w:val="30"/>
         <w:rPr>
           <w:rFonts w:ascii="Times New Roman" w:hAnsi="Times New Roman" w:cs="Times New Roman"/>
           <w:sz w:val="28"/>
@@ -3470,27 +3470,27 @@
     </w:p>
     <w:p>
       <w:pPr>
-        <w:pStyle w:val="29"/>
-        <w:rPr>
-          <w:rFonts w:ascii="Times New Roman" w:hAnsi="Times New Roman" w:cs="Times New Roman"/>
-          <w:sz w:val="28"/>
-          <w:szCs w:val="28"/>
-        </w:rPr>
-      </w:pPr>
-    </w:p>
-    <w:p>
-      <w:pPr>
-        <w:pStyle w:val="29"/>
-        <w:rPr>
-          <w:rFonts w:ascii="Times New Roman" w:hAnsi="Times New Roman" w:cs="Times New Roman"/>
-          <w:sz w:val="28"/>
-          <w:szCs w:val="28"/>
-        </w:rPr>
-      </w:pPr>
-    </w:p>
-    <w:p>
-      <w:pPr>
-        <w:pStyle w:val="29"/>
+        <w:pStyle w:val="30"/>
+        <w:rPr>
+          <w:rFonts w:ascii="Times New Roman" w:hAnsi="Times New Roman" w:cs="Times New Roman"/>
+          <w:sz w:val="28"/>
+          <w:szCs w:val="28"/>
+        </w:rPr>
+      </w:pPr>
+    </w:p>
+    <w:p>
+      <w:pPr>
+        <w:pStyle w:val="30"/>
+        <w:rPr>
+          <w:rFonts w:ascii="Times New Roman" w:hAnsi="Times New Roman" w:cs="Times New Roman"/>
+          <w:sz w:val="28"/>
+          <w:szCs w:val="28"/>
+        </w:rPr>
+      </w:pPr>
+    </w:p>
+    <w:p>
+      <w:pPr>
+        <w:pStyle w:val="30"/>
         <w:rPr>
           <w:rFonts w:ascii="Times New Roman" w:hAnsi="Times New Roman" w:cs="Times New Roman"/>
           <w:sz w:val="28"/>
@@ -3508,17 +3508,17 @@
     </w:p>
     <w:p>
       <w:pPr>
-        <w:pStyle w:val="29"/>
-        <w:rPr>
-          <w:rFonts w:ascii="Times New Roman" w:hAnsi="Times New Roman" w:cs="Times New Roman"/>
-          <w:sz w:val="28"/>
-          <w:szCs w:val="28"/>
-        </w:rPr>
-      </w:pPr>
-    </w:p>
-    <w:p>
-      <w:pPr>
-        <w:pStyle w:val="29"/>
+        <w:pStyle w:val="30"/>
+        <w:rPr>
+          <w:rFonts w:ascii="Times New Roman" w:hAnsi="Times New Roman" w:cs="Times New Roman"/>
+          <w:sz w:val="28"/>
+          <w:szCs w:val="28"/>
+        </w:rPr>
+      </w:pPr>
+    </w:p>
+    <w:p>
+      <w:pPr>
+        <w:pStyle w:val="30"/>
         <w:rPr>
           <w:rFonts w:ascii="Times New Roman" w:hAnsi="Times New Roman" w:cs="Times New Roman"/>
           <w:sz w:val="28"/>
@@ -3536,17 +3536,17 @@
     </w:p>
     <w:p>
       <w:pPr>
-        <w:pStyle w:val="29"/>
-        <w:rPr>
-          <w:rFonts w:ascii="Times New Roman" w:hAnsi="Times New Roman" w:cs="Times New Roman"/>
-          <w:sz w:val="28"/>
-          <w:szCs w:val="28"/>
-        </w:rPr>
-      </w:pPr>
-    </w:p>
-    <w:p>
-      <w:pPr>
-        <w:pStyle w:val="29"/>
+        <w:pStyle w:val="30"/>
+        <w:rPr>
+          <w:rFonts w:ascii="Times New Roman" w:hAnsi="Times New Roman" w:cs="Times New Roman"/>
+          <w:sz w:val="28"/>
+          <w:szCs w:val="28"/>
+        </w:rPr>
+      </w:pPr>
+    </w:p>
+    <w:p>
+      <w:pPr>
+        <w:pStyle w:val="30"/>
         <w:rPr>
           <w:rFonts w:ascii="Times New Roman" w:hAnsi="Times New Roman" w:cs="Times New Roman"/>
           <w:sz w:val="28"/>
@@ -3670,7 +3670,7 @@
     </w:p>
     <w:p>
       <w:pPr>
-        <w:pStyle w:val="29"/>
+        <w:pStyle w:val="30"/>
         <w:rPr>
           <w:rFonts w:ascii="Times New Roman" w:hAnsi="Times New Roman" w:cs="Times New Roman"/>
           <w:sz w:val="28"/>
@@ -4723,7 +4723,7 @@
     <w:lsdException w:qFormat="1" w:unhideWhenUsed="0" w:uiPriority="10" w:semiHidden="0" w:name="Title"/>
     <w:lsdException w:uiPriority="99" w:name="Closing"/>
     <w:lsdException w:uiPriority="99" w:name="Signature"/>
-    <w:lsdException w:uiPriority="1" w:semiHidden="0" w:name="Default Paragraph Font"/>
+    <w:lsdException w:qFormat="1" w:uiPriority="1" w:semiHidden="0" w:name="Default Paragraph Font"/>
     <w:lsdException w:uiPriority="99" w:name="Body Text"/>
     <w:lsdException w:uiPriority="99" w:name="Body Text Indent"/>
     <w:lsdException w:uiPriority="99" w:name="List Continue"/>
@@ -4761,7 +4761,7 @@
     <w:lsdException w:uiPriority="99" w:name="HTML Sample"/>
     <w:lsdException w:uiPriority="99" w:name="HTML Typewriter"/>
     <w:lsdException w:uiPriority="99" w:name="HTML Variable"/>
-    <w:lsdException w:uiPriority="99" w:name="Normal Table"/>
+    <w:lsdException w:qFormat="1" w:uiPriority="99" w:name="Normal Table"/>
     <w:lsdException w:uiPriority="99" w:name="annotation subject"/>
     <w:lsdException w:uiPriority="99" w:name="Table Simple 1"/>
     <w:lsdException w:uiPriority="99" w:name="Table Simple 2"/>
@@ -4930,7 +4930,7 @@
     <w:name w:val="heading 1"/>
     <w:basedOn w:val="1"/>
     <w:next w:val="1"/>
-    <w:link w:val="16"/>
+    <w:link w:val="17"/>
     <w:qFormat/>
     <w:uiPriority w:val="9"/>
     <w:pPr>
@@ -4950,7 +4950,7 @@
     <w:name w:val="heading 2"/>
     <w:basedOn w:val="1"/>
     <w:next w:val="1"/>
-    <w:link w:val="17"/>
+    <w:link w:val="18"/>
     <w:semiHidden/>
     <w:unhideWhenUsed/>
     <w:qFormat/>
@@ -4972,7 +4972,7 @@
     <w:name w:val="heading 3"/>
     <w:basedOn w:val="1"/>
     <w:next w:val="1"/>
-    <w:link w:val="18"/>
+    <w:link w:val="19"/>
     <w:semiHidden/>
     <w:unhideWhenUsed/>
     <w:qFormat/>
@@ -4994,7 +4994,7 @@
     <w:name w:val="heading 4"/>
     <w:basedOn w:val="1"/>
     <w:next w:val="1"/>
-    <w:link w:val="19"/>
+    <w:link w:val="20"/>
     <w:semiHidden/>
     <w:unhideWhenUsed/>
     <w:qFormat/>
@@ -5016,7 +5016,7 @@
     <w:name w:val="heading 5"/>
     <w:basedOn w:val="1"/>
     <w:next w:val="1"/>
-    <w:link w:val="20"/>
+    <w:link w:val="21"/>
     <w:semiHidden/>
     <w:unhideWhenUsed/>
     <w:qFormat/>
@@ -5036,7 +5036,7 @@
     <w:name w:val="heading 6"/>
     <w:basedOn w:val="1"/>
     <w:next w:val="1"/>
-    <w:link w:val="21"/>
+    <w:link w:val="22"/>
     <w:semiHidden/>
     <w:unhideWhenUsed/>
     <w:qFormat/>
@@ -5066,7 +5066,7 @@
     <w:name w:val="heading 7"/>
     <w:basedOn w:val="1"/>
     <w:next w:val="1"/>
-    <w:link w:val="22"/>
+    <w:link w:val="23"/>
     <w:semiHidden/>
     <w:unhideWhenUsed/>
     <w:qFormat/>
@@ -5094,7 +5094,7 @@
     <w:name w:val="heading 8"/>
     <w:basedOn w:val="1"/>
     <w:next w:val="1"/>
-    <w:link w:val="23"/>
+    <w:link w:val="24"/>
     <w:semiHidden/>
     <w:unhideWhenUsed/>
     <w:qFormat/>
@@ -5124,7 +5124,7 @@
     <w:name w:val="heading 9"/>
     <w:basedOn w:val="1"/>
     <w:next w:val="1"/>
-    <w:link w:val="24"/>
+    <w:link w:val="25"/>
     <w:semiHidden/>
     <w:unhideWhenUsed/>
     <w:qFormat/>
@@ -5151,12 +5151,14 @@
   <w:style w:type="character" w:default="1" w:styleId="11">
     <w:name w:val="Default Paragraph Font"/>
     <w:unhideWhenUsed/>
+    <w:qFormat/>
     <w:uiPriority w:val="1"/>
   </w:style>
   <w:style w:type="table" w:default="1" w:styleId="12">
     <w:name w:val="Normal Table"/>
     <w:semiHidden/>
     <w:unhideWhenUsed/>
+    <w:qFormat/>
     <w:uiPriority w:val="99"/>
     <w:tblPr>
       <w:tblCellMar>
@@ -5168,6 +5170,17 @@
     </w:tblPr>
   </w:style>
   <w:style w:type="character" w:styleId="13">
+    <w:name w:val="FollowedHyperlink"/>
+    <w:basedOn w:val="11"/>
+    <w:semiHidden/>
+    <w:unhideWhenUsed/>
+    <w:uiPriority w:val="99"/>
+    <w:rPr>
+      <w:color w:val="800080"/>
+      <w:u w:val="single"/>
+    </w:rPr>
+  </w:style>
+  <w:style w:type="character" w:styleId="14">
     <w:name w:val="Hyperlink"/>
     <w:basedOn w:val="11"/>
     <w:unhideWhenUsed/>
@@ -5183,11 +5196,11 @@
       </w14:textFill>
     </w:rPr>
   </w:style>
-  <w:style w:type="paragraph" w:styleId="14">
+  <w:style w:type="paragraph" w:styleId="15">
     <w:name w:val="Subtitle"/>
     <w:basedOn w:val="1"/>
     <w:next w:val="1"/>
-    <w:link w:val="26"/>
+    <w:link w:val="27"/>
     <w:qFormat/>
     <w:uiPriority w:val="11"/>
     <w:rPr>
@@ -5206,11 +5219,11 @@
       </w14:textFill>
     </w:rPr>
   </w:style>
-  <w:style w:type="paragraph" w:styleId="15">
+  <w:style w:type="paragraph" w:styleId="16">
     <w:name w:val="Title"/>
     <w:basedOn w:val="1"/>
     <w:next w:val="1"/>
-    <w:link w:val="25"/>
+    <w:link w:val="26"/>
     <w:qFormat/>
     <w:uiPriority w:val="10"/>
     <w:pPr>
@@ -5225,7 +5238,7 @@
       <w:szCs w:val="56"/>
     </w:rPr>
   </w:style>
-  <w:style w:type="character" w:customStyle="1" w:styleId="16">
+  <w:style w:type="character" w:customStyle="1" w:styleId="17">
     <w:name w:val="Heading 1 Char"/>
     <w:basedOn w:val="11"/>
     <w:link w:val="2"/>
@@ -5237,7 +5250,7 @@
       <w:szCs w:val="40"/>
     </w:rPr>
   </w:style>
-  <w:style w:type="character" w:customStyle="1" w:styleId="17">
+  <w:style w:type="character" w:customStyle="1" w:styleId="18">
     <w:name w:val="Heading 2 Char"/>
     <w:basedOn w:val="11"/>
     <w:link w:val="3"/>
@@ -5250,11 +5263,12 @@
       <w:szCs w:val="32"/>
     </w:rPr>
   </w:style>
-  <w:style w:type="character" w:customStyle="1" w:styleId="18">
+  <w:style w:type="character" w:customStyle="1" w:styleId="19">
     <w:name w:val="Heading 3 Char"/>
     <w:basedOn w:val="11"/>
     <w:link w:val="4"/>
     <w:semiHidden/>
+    <w:qFormat/>
     <w:uiPriority w:val="9"/>
     <w:rPr>
       <w:rFonts w:eastAsiaTheme="majorEastAsia" w:cstheme="majorBidi"/>
@@ -5263,7 +5277,7 @@
       <w:szCs w:val="28"/>
     </w:rPr>
   </w:style>
-  <w:style w:type="character" w:customStyle="1" w:styleId="19">
+  <w:style w:type="character" w:customStyle="1" w:styleId="20">
     <w:name w:val="Heading 4 Char"/>
     <w:basedOn w:val="11"/>
     <w:link w:val="5"/>
@@ -5276,22 +5290,24 @@
       <w:color w:val="2F5597" w:themeColor="accent1" w:themeShade="BF"/>
     </w:rPr>
   </w:style>
-  <w:style w:type="character" w:customStyle="1" w:styleId="20">
+  <w:style w:type="character" w:customStyle="1" w:styleId="21">
     <w:name w:val="Heading 5 Char"/>
     <w:basedOn w:val="11"/>
     <w:link w:val="6"/>
     <w:semiHidden/>
+    <w:qFormat/>
     <w:uiPriority w:val="9"/>
     <w:rPr>
       <w:rFonts w:eastAsiaTheme="majorEastAsia" w:cstheme="majorBidi"/>
       <w:color w:val="2F5597" w:themeColor="accent1" w:themeShade="BF"/>
     </w:rPr>
   </w:style>
-  <w:style w:type="character" w:customStyle="1" w:styleId="21">
+  <w:style w:type="character" w:customStyle="1" w:styleId="22">
     <w:name w:val="Heading 6 Char"/>
     <w:basedOn w:val="11"/>
     <w:link w:val="7"/>
     <w:semiHidden/>
+    <w:qFormat/>
     <w:uiPriority w:val="9"/>
     <w:rPr>
       <w:rFonts w:eastAsiaTheme="majorEastAsia" w:cstheme="majorBidi"/>
@@ -5308,7 +5324,7 @@
       </w14:textFill>
     </w:rPr>
   </w:style>
-  <w:style w:type="character" w:customStyle="1" w:styleId="22">
+  <w:style w:type="character" w:customStyle="1" w:styleId="23">
     <w:name w:val="Heading 7 Char"/>
     <w:basedOn w:val="11"/>
     <w:link w:val="8"/>
@@ -5327,11 +5343,12 @@
       </w14:textFill>
     </w:rPr>
   </w:style>
-  <w:style w:type="character" w:customStyle="1" w:styleId="23">
+  <w:style w:type="character" w:customStyle="1" w:styleId="24">
     <w:name w:val="Heading 8 Char"/>
     <w:basedOn w:val="11"/>
     <w:link w:val="9"/>
     <w:semiHidden/>
+    <w:qFormat/>
     <w:uiPriority w:val="9"/>
     <w:rPr>
       <w:rFonts w:eastAsiaTheme="majorEastAsia" w:cstheme="majorBidi"/>
@@ -5348,7 +5365,7 @@
       </w14:textFill>
     </w:rPr>
   </w:style>
-  <w:style w:type="character" w:customStyle="1" w:styleId="24">
+  <w:style w:type="character" w:customStyle="1" w:styleId="25">
     <w:name w:val="Heading 9 Char"/>
     <w:basedOn w:val="11"/>
     <w:link w:val="10"/>
@@ -5367,10 +5384,11 @@
       </w14:textFill>
     </w:rPr>
   </w:style>
-  <w:style w:type="character" w:customStyle="1" w:styleId="25">
+  <w:style w:type="character" w:customStyle="1" w:styleId="26">
     <w:name w:val="Title Char"/>
     <w:basedOn w:val="11"/>
-    <w:link w:val="15"/>
+    <w:link w:val="16"/>
+    <w:qFormat/>
     <w:uiPriority w:val="10"/>
     <w:rPr>
       <w:rFonts w:asciiTheme="majorHAnsi" w:hAnsiTheme="majorHAnsi" w:eastAsiaTheme="majorEastAsia" w:cstheme="majorBidi"/>
@@ -5380,10 +5398,10 @@
       <w:szCs w:val="56"/>
     </w:rPr>
   </w:style>
-  <w:style w:type="character" w:customStyle="1" w:styleId="26">
+  <w:style w:type="character" w:customStyle="1" w:styleId="27">
     <w:name w:val="Subtitle Char"/>
     <w:basedOn w:val="11"/>
-    <w:link w:val="14"/>
+    <w:link w:val="15"/>
     <w:uiPriority w:val="11"/>
     <w:rPr>
       <w:rFonts w:eastAsiaTheme="majorEastAsia" w:cstheme="majorBidi"/>
@@ -5401,11 +5419,11 @@
       </w14:textFill>
     </w:rPr>
   </w:style>
-  <w:style w:type="paragraph" w:styleId="27">
+  <w:style w:type="paragraph" w:styleId="28">
     <w:name w:val="Quote"/>
     <w:basedOn w:val="1"/>
     <w:next w:val="1"/>
-    <w:link w:val="28"/>
+    <w:link w:val="29"/>
     <w:qFormat/>
     <w:uiPriority w:val="29"/>
     <w:pPr>
@@ -5426,10 +5444,10 @@
       </w14:textFill>
     </w:rPr>
   </w:style>
-  <w:style w:type="character" w:customStyle="1" w:styleId="28">
+  <w:style w:type="character" w:customStyle="1" w:styleId="29">
     <w:name w:val="Quote Char"/>
     <w:basedOn w:val="11"/>
-    <w:link w:val="27"/>
+    <w:link w:val="28"/>
     <w:uiPriority w:val="29"/>
     <w:rPr>
       <w:i/>
@@ -5445,7 +5463,7 @@
       </w14:textFill>
     </w:rPr>
   </w:style>
-  <w:style w:type="paragraph" w:styleId="29">
+  <w:style w:type="paragraph" w:styleId="30">
     <w:name w:val="List Paragraph"/>
     <w:basedOn w:val="1"/>
     <w:qFormat/>
@@ -5455,7 +5473,7 @@
       <w:contextualSpacing/>
     </w:pPr>
   </w:style>
-  <w:style w:type="character" w:customStyle="1" w:styleId="30">
+  <w:style w:type="character" w:customStyle="1" w:styleId="31">
     <w:name w:val="Intense Emphasis"/>
     <w:basedOn w:val="11"/>
     <w:qFormat/>
@@ -5466,11 +5484,11 @@
       <w:color w:val="2F5597" w:themeColor="accent1" w:themeShade="BF"/>
     </w:rPr>
   </w:style>
-  <w:style w:type="paragraph" w:styleId="31">
+  <w:style w:type="paragraph" w:styleId="32">
     <w:name w:val="Intense Quote"/>
     <w:basedOn w:val="1"/>
     <w:next w:val="1"/>
-    <w:link w:val="32"/>
+    <w:link w:val="33"/>
     <w:qFormat/>
     <w:uiPriority w:val="30"/>
     <w:pPr>
@@ -5488,10 +5506,10 @@
       <w:color w:val="2F5597" w:themeColor="accent1" w:themeShade="BF"/>
     </w:rPr>
   </w:style>
-  <w:style w:type="character" w:customStyle="1" w:styleId="32">
+  <w:style w:type="character" w:customStyle="1" w:styleId="33">
     <w:name w:val="Intense Quote Char"/>
     <w:basedOn w:val="11"/>
-    <w:link w:val="31"/>
+    <w:link w:val="32"/>
     <w:qFormat/>
     <w:uiPriority w:val="30"/>
     <w:rPr>
@@ -5500,7 +5518,7 @@
       <w:color w:val="2F5597" w:themeColor="accent1" w:themeShade="BF"/>
     </w:rPr>
   </w:style>
-  <w:style w:type="character" w:customStyle="1" w:styleId="33">
+  <w:style w:type="character" w:customStyle="1" w:styleId="34">
     <w:name w:val="Intense Reference"/>
     <w:basedOn w:val="11"/>
     <w:qFormat/>
@@ -5513,7 +5531,7 @@
       <w:spacing w:val="5"/>
     </w:rPr>
   </w:style>
-  <w:style w:type="character" w:customStyle="1" w:styleId="34">
+  <w:style w:type="character" w:customStyle="1" w:styleId="35">
     <w:name w:val="Unresolved Mention"/>
     <w:basedOn w:val="11"/>
     <w:semiHidden/>

</xml_diff>